<commit_message>
Working more on program plans, and reports
</commit_message>
<xml_diff>
--- a/TextWork/Task Sheets/Task Sheet for plan.docx
+++ b/TextWork/Task Sheets/Task Sheet for plan.docx
@@ -66,9 +66,9 @@
         <w:tblLook w:val="0000" w:noHBand="0" w:noVBand="0" w:firstColumn="0" w:lastRow="0" w:lastColumn="0" w:firstRow="0"/>
       </w:tblPr>
       <w:tblGrid>
-        <w:gridCol w:w="8615"/>
-        <w:gridCol w:w="85"/>
-        <w:gridCol w:w="1378"/>
+        <w:gridCol w:w="8701"/>
+        <w:gridCol w:w="657"/>
+        <w:gridCol w:w="720"/>
         <w:gridCol w:w="1"/>
       </w:tblGrid>
       <w:tr>
@@ -314,8 +314,7 @@
         </w:trPr>
         <w:tc>
           <w:tcPr>
-            <w:tcW w:w="8700" w:type="dxa"/>
-            <w:gridSpan w:val="2"/>
+            <w:tcW w:w="8701" w:type="dxa"/>
             <w:tcBorders>
               <w:top w:val="single" w:sz="4" w:space="0" w:color="000000"/>
               <w:left w:val="single" w:sz="12" w:space="0" w:color="000000"/>
@@ -343,7 +342,7 @@
             </w:pPr>
             <w:r>
               <w:rPr/>
-              <w:t>I created a website for the assignment</w:t>
+              <w:t>I created my plan in Libreoffice Writer, and looked at my report, at first to set out the plan, alongside looking at other programs of this style, to work out what kind of program I would need to create. I thought about what was required of me, and what I was capable of, and marched on from there.</w:t>
             </w:r>
           </w:p>
           <w:p>
@@ -355,7 +354,6 @@
             </w:pPr>
             <w:r>
               <w:rPr/>
-              <w:t>I used a text editor called atom, and firefox for previewing the site during development. I created the initial layout, alongside a stylesheet that I worked on throughout, and then alongside this had a data dictionary for all the links and text I would need. I created a top bar first, and worked my way down into the rest of the site.</w:t>
             </w:r>
           </w:p>
           <w:p>
@@ -367,18 +365,7 @@
             </w:pPr>
             <w:r>
               <w:rPr/>
-            </w:r>
-          </w:p>
-          <w:p>
-            <w:pPr>
-              <w:pStyle w:val="Normal"/>
-              <w:widowControl w:val="false"/>
-              <w:jc w:val="left"/>
-              <w:rPr/>
-            </w:pPr>
-            <w:r>
-              <w:rPr/>
-              <w:t xml:space="preserve">I created a template for each youtuber and filled it out, as well, to make all the pages similar and  have a universal theme. </w:t>
+              <w:t xml:space="preserve">I went on to think about how I’d build my program, and what that would entail, what kind of variables it’d be built of, and what It’d do algorithmically, and I ended up with a plan awfully close to the finished product. </w:t>
             </w:r>
           </w:p>
           <w:p>
@@ -406,8 +393,8 @@
         </w:tc>
         <w:tc>
           <w:tcPr>
-            <w:tcW w:w="1379" w:type="dxa"/>
-            <w:gridSpan w:val="2"/>
+            <w:tcW w:w="1378" w:type="dxa"/>
+            <w:gridSpan w:val="3"/>
             <w:tcBorders>
               <w:top w:val="single" w:sz="4" w:space="0" w:color="000000"/>
               <w:left w:val="single" w:sz="4" w:space="0" w:color="000000"/>
@@ -492,7 +479,8 @@
         </w:trPr>
         <w:tc>
           <w:tcPr>
-            <w:tcW w:w="8615" w:type="dxa"/>
+            <w:tcW w:w="9358" w:type="dxa"/>
+            <w:gridSpan w:val="2"/>
             <w:tcBorders>
               <w:top w:val="single" w:sz="12" w:space="0" w:color="000000"/>
               <w:left w:val="single" w:sz="12" w:space="0" w:color="000000"/>
@@ -541,6 +529,7 @@
               <w:rPr>
                 <w:color w:val="1F4E79" w:themeColor="accent1" w:themeShade="80"/>
               </w:rPr>
+              <w:t>I finalised my task, by following through with my plan, and updating elements so that it would be</w:t>
             </w:r>
           </w:p>
           <w:p>
@@ -557,7 +546,7 @@
               <w:rPr>
                 <w:color w:val="1F4E79" w:themeColor="accent1" w:themeShade="80"/>
               </w:rPr>
-              <w:t>I finalised the task by looking through and checking functionality on each page, linking</w:t>
+              <w:t>easier to refer back to whilst I was developing the program. I also filled out the test plan,</w:t>
             </w:r>
           </w:p>
           <w:p>
@@ -574,24 +563,7 @@
               <w:rPr>
                 <w:color w:val="1F4E79" w:themeColor="accent1" w:themeShade="80"/>
               </w:rPr>
-              <w:t>everything correctly and adding images for each youtuber, alongside tweaking the color scheme</w:t>
-            </w:r>
-          </w:p>
-          <w:p>
-            <w:pPr>
-              <w:pStyle w:val="Normal"/>
-              <w:widowControl w:val="false"/>
-              <w:ind w:right="-621" w:hanging="0"/>
-              <w:jc w:val="left"/>
-              <w:rPr>
-                <w:color w:val="1F4E79" w:themeColor="accent1" w:themeShade="80"/>
-              </w:rPr>
-            </w:pPr>
-            <w:r>
-              <w:rPr>
-                <w:color w:val="1F4E79" w:themeColor="accent1" w:themeShade="80"/>
-              </w:rPr>
-              <w:t xml:space="preserve">and spacing slightly, to make the site feel more professional. </w:t>
+              <w:t xml:space="preserve">alongside </w:t>
             </w:r>
           </w:p>
           <w:p>
@@ -629,8 +601,8 @@
         </w:tc>
         <w:tc>
           <w:tcPr>
-            <w:tcW w:w="1464" w:type="dxa"/>
-            <w:gridSpan w:val="3"/>
+            <w:tcW w:w="721" w:type="dxa"/>
+            <w:gridSpan w:val="2"/>
             <w:tcBorders>
               <w:top w:val="single" w:sz="12" w:space="0" w:color="000000"/>
               <w:left w:val="single" w:sz="12" w:space="0" w:color="000000"/>
@@ -1110,7 +1082,10 @@
               </w:rPr>
             </w:pPr>
             <w:r>
-              <w:rPr/>
+              <w:rPr>
+                <w:b/>
+                <w:i/>
+              </w:rPr>
             </w:r>
           </w:p>
         </w:tc>
@@ -1197,7 +1172,7 @@
     </w:pPr>
     <w:r>
       <w:rPr/>
-      <w:t>Website Plan Task Sheet</w:t>
+      <w:t>Plan Task Sheet</w:t>
     </w:r>
   </w:p>
 </w:hdr>

</xml_diff>